<commit_message>
Different enemies, camera movement, sniper module, more efficient shooting.
</commit_message>
<xml_diff>
--- a/Idea document.docx
+++ b/Idea document.docx
@@ -797,6 +797,19 @@
         <w:rPr>
           <w:b/>
         </w:rPr>
+        <w:t>Hospital module</w:t>
+      </w:r>
+    </w:p>
+    <w:p>
+      <w:pPr>
+        <w:rPr>
+          <w:b/>
+        </w:rPr>
+      </w:pPr>
+      <w:r>
+        <w:rPr>
+          <w:b/>
+        </w:rPr>
         <w:t>Machine gun animation</w:t>
       </w:r>
     </w:p>
@@ -804,11 +817,13 @@
       <w:pPr>
         <w:rPr>
           <w:b/>
-        </w:rPr>
-      </w:pPr>
-      <w:r>
-        <w:rPr>
-          <w:b/>
+          <w:color w:val="00B0F0"/>
+        </w:rPr>
+      </w:pPr>
+      <w:r>
+        <w:rPr>
+          <w:b/>
+          <w:color w:val="00B0F0"/>
         </w:rPr>
         <w:t>Main menu, game over scenes</w:t>
       </w:r>
@@ -817,11 +832,13 @@
       <w:pPr>
         <w:rPr>
           <w:b/>
-        </w:rPr>
-      </w:pPr>
-      <w:r>
-        <w:rPr>
-          <w:b/>
+          <w:color w:val="FF0000"/>
+        </w:rPr>
+      </w:pPr>
+      <w:r>
+        <w:rPr>
+          <w:b/>
+          <w:color w:val="FF0000"/>
         </w:rPr>
         <w:t>Score system</w:t>
       </w:r>
@@ -852,61 +869,405 @@
           <w:b/>
         </w:rPr>
         <w:t>Background art</w:t>
+      </w:r>
+    </w:p>
+    <w:p>
+      <w:pPr>
+        <w:rPr>
+          <w:b/>
+          <w:color w:val="00B0F0"/>
+        </w:rPr>
+      </w:pPr>
+      <w:r>
+        <w:rPr>
+          <w:b/>
+          <w:color w:val="00B0F0"/>
+        </w:rPr>
+        <w:t>Enemy art</w:t>
+      </w:r>
+    </w:p>
+    <w:p>
+      <w:pPr>
+        <w:rPr>
+          <w:b/>
+        </w:rPr>
+      </w:pPr>
+      <w:r>
+        <w:rPr>
+          <w:b/>
+          <w:color w:val="00B0F0"/>
+        </w:rPr>
+        <w:t>Sounds</w:t>
+      </w:r>
+    </w:p>
+    <w:p>
+      <w:pPr>
+        <w:rPr>
+          <w:b/>
+          <w:color w:val="00B0F0"/>
+        </w:rPr>
+      </w:pPr>
+      <w:r>
+        <w:rPr>
+          <w:b/>
+          <w:color w:val="00B0F0"/>
+        </w:rPr>
+        <w:t>Music</w:t>
+      </w:r>
+    </w:p>
+    <w:p>
+      <w:pPr>
+        <w:rPr>
+          <w:b/>
+          <w:color w:val="00B0F0"/>
+        </w:rPr>
+      </w:pPr>
+      <w:r>
+        <w:rPr>
+          <w:b/>
+          <w:color w:val="00B0F0"/>
+        </w:rPr>
+        <w:t>Progression in difficulty</w:t>
+      </w:r>
+    </w:p>
+    <w:p>
+      <w:pPr>
+        <w:rPr>
+          <w:b/>
+          <w:color w:val="00B0F0"/>
+        </w:rPr>
+      </w:pPr>
+    </w:p>
+    <w:p>
+      <w:pPr>
+        <w:rPr>
+          <w:b/>
+          <w:color w:val="00B0F0"/>
+        </w:rPr>
+      </w:pPr>
+    </w:p>
+    <w:p>
+      <w:pPr>
+        <w:rPr>
+          <w:b/>
+          <w:color w:val="000000" w:themeColor="text1"/>
+        </w:rPr>
+      </w:pPr>
+      <w:r>
+        <w:rPr>
+          <w:b/>
+          <w:color w:val="000000" w:themeColor="text1"/>
+        </w:rPr>
+        <w:t>Enemies</w:t>
+      </w:r>
+    </w:p>
+    <w:p>
+      <w:pPr>
+        <w:pStyle w:val="ListParagraph"/>
+        <w:numPr>
+          <w:ilvl w:val="0"/>
+          <w:numId w:val="9"/>
+        </w:numPr>
+        <w:rPr>
+          <w:b/>
+          <w:color w:val="4472C4" w:themeColor="accent1"/>
+        </w:rPr>
+      </w:pPr>
+      <w:r>
+        <w:rPr>
+          <w:b/>
+          <w:color w:val="4472C4" w:themeColor="accent1"/>
+        </w:rPr>
+        <w:t>Standard: Moderately fast, Low damage, medium health</w:t>
+      </w:r>
+    </w:p>
+    <w:p>
+      <w:pPr>
+        <w:pStyle w:val="ListParagraph"/>
+        <w:numPr>
+          <w:ilvl w:val="0"/>
+          <w:numId w:val="9"/>
+        </w:numPr>
+        <w:rPr>
+          <w:b/>
+          <w:color w:val="4472C4" w:themeColor="accent1"/>
+        </w:rPr>
+      </w:pPr>
+      <w:r>
+        <w:rPr>
+          <w:b/>
+          <w:color w:val="4472C4" w:themeColor="accent1"/>
+        </w:rPr>
+        <w:t>Heavy: Slow, High damage, moderately high health</w:t>
+      </w:r>
+    </w:p>
+    <w:p>
+      <w:pPr>
+        <w:pStyle w:val="ListParagraph"/>
+        <w:numPr>
+          <w:ilvl w:val="0"/>
+          <w:numId w:val="9"/>
+        </w:numPr>
+        <w:rPr>
+          <w:b/>
+          <w:color w:val="4472C4" w:themeColor="accent1"/>
+        </w:rPr>
+      </w:pPr>
+      <w:r>
+        <w:rPr>
+          <w:b/>
+          <w:color w:val="4472C4" w:themeColor="accent1"/>
+        </w:rPr>
+        <w:t>Gunner: Moderately fast, moderate damage, low health</w:t>
+      </w:r>
+    </w:p>
+    <w:p>
+      <w:pPr>
+        <w:pStyle w:val="ListParagraph"/>
+        <w:numPr>
+          <w:ilvl w:val="0"/>
+          <w:numId w:val="9"/>
+        </w:numPr>
+        <w:rPr>
+          <w:b/>
+          <w:color w:val="4472C4" w:themeColor="accent1"/>
+        </w:rPr>
+      </w:pPr>
+      <w:r>
+        <w:rPr>
+          <w:b/>
+          <w:color w:val="4472C4" w:themeColor="accent1"/>
+        </w:rPr>
+        <w:t>Sprinter: Very fast, low damage, medium health</w:t>
+      </w:r>
+    </w:p>
+    <w:p>
+      <w:pPr>
+        <w:pStyle w:val="ListParagraph"/>
+        <w:numPr>
+          <w:ilvl w:val="0"/>
+          <w:numId w:val="9"/>
+        </w:numPr>
+        <w:rPr>
+          <w:b/>
+          <w:color w:val="FF0000"/>
+        </w:rPr>
+      </w:pPr>
+      <w:r>
+        <w:rPr>
+          <w:b/>
+          <w:color w:val="FF0000"/>
+        </w:rPr>
+        <w:t>Evader: Jumps around with pistol, medium damage, hard to hit, low health</w:t>
+      </w:r>
+    </w:p>
+    <w:p>
+      <w:pPr>
+        <w:pStyle w:val="ListParagraph"/>
+        <w:numPr>
+          <w:ilvl w:val="0"/>
+          <w:numId w:val="9"/>
+        </w:numPr>
+        <w:rPr>
+          <w:b/>
+          <w:color w:val="4472C4" w:themeColor="accent1"/>
+        </w:rPr>
+      </w:pPr>
+      <w:r>
+        <w:rPr>
+          <w:b/>
+          <w:color w:val="4472C4" w:themeColor="accent1"/>
+        </w:rPr>
+        <w:t>Tank: Slow, Low damage, very high health</w:t>
+      </w:r>
+    </w:p>
+    <w:p>
+      <w:pPr>
+        <w:rPr>
+          <w:b/>
+          <w:color w:val="000000" w:themeColor="text1"/>
+        </w:rPr>
+      </w:pPr>
+      <w:r>
+        <w:rPr>
+          <w:b/>
+          <w:color w:val="000000" w:themeColor="text1"/>
+        </w:rPr>
+        <w:t>Modules:</w:t>
+      </w:r>
+    </w:p>
+    <w:p>
+      <w:pPr>
+        <w:pStyle w:val="ListParagraph"/>
+        <w:numPr>
+          <w:ilvl w:val="0"/>
+          <w:numId w:val="8"/>
+        </w:numPr>
+        <w:rPr>
+          <w:b/>
+          <w:color w:val="70AD47" w:themeColor="accent6"/>
+        </w:rPr>
+      </w:pPr>
+      <w:r>
+        <w:rPr>
+          <w:b/>
+          <w:color w:val="70AD47" w:themeColor="accent6"/>
+        </w:rPr>
+        <w:t>Base module: does nothing, low cost</w:t>
+      </w:r>
+    </w:p>
+    <w:p>
+      <w:pPr>
+        <w:pStyle w:val="ListParagraph"/>
+        <w:numPr>
+          <w:ilvl w:val="0"/>
+          <w:numId w:val="8"/>
+        </w:numPr>
+        <w:rPr>
+          <w:b/>
+          <w:color w:val="70AD47" w:themeColor="accent6"/>
+        </w:rPr>
+      </w:pPr>
+      <w:r>
+        <w:rPr>
+          <w:b/>
+          <w:color w:val="70AD47" w:themeColor="accent6"/>
+        </w:rPr>
+        <w:t>Machine gun module: Low damage, fast fire rate</w:t>
+      </w:r>
+      <w:r>
+        <w:rPr>
+          <w:b/>
+          <w:color w:val="70AD47" w:themeColor="accent6"/>
+        </w:rPr>
+        <w:t>, medium cost</w:t>
+      </w:r>
+    </w:p>
+    <w:p>
+      <w:pPr>
+        <w:pStyle w:val="ListParagraph"/>
+        <w:numPr>
+          <w:ilvl w:val="0"/>
+          <w:numId w:val="8"/>
+        </w:numPr>
+        <w:rPr>
+          <w:b/>
+          <w:color w:val="FFC000" w:themeColor="accent4"/>
+        </w:rPr>
+      </w:pPr>
+      <w:r>
+        <w:rPr>
+          <w:b/>
+          <w:color w:val="FFC000" w:themeColor="accent4"/>
+        </w:rPr>
+        <w:t>Hospital module: Healing over time</w:t>
+      </w:r>
+      <w:r>
+        <w:rPr>
+          <w:b/>
+          <w:color w:val="FFC000" w:themeColor="accent4"/>
+        </w:rPr>
+        <w:t>, high cost</w:t>
+      </w:r>
+    </w:p>
+    <w:p>
+      <w:pPr>
+        <w:pStyle w:val="ListParagraph"/>
+        <w:numPr>
+          <w:ilvl w:val="0"/>
+          <w:numId w:val="8"/>
+        </w:numPr>
+        <w:rPr>
+          <w:b/>
+          <w:color w:val="FF0000"/>
+        </w:rPr>
+      </w:pPr>
+      <w:r>
+        <w:rPr>
+          <w:b/>
+          <w:color w:val="FF0000"/>
+        </w:rPr>
+        <w:t>Shield module: Puts up shield where it takes time to get through</w:t>
+      </w:r>
+      <w:r>
+        <w:rPr>
+          <w:b/>
+          <w:color w:val="FF0000"/>
+        </w:rPr>
+        <w:t>, medium cost</w:t>
+      </w:r>
+    </w:p>
+    <w:p>
+      <w:pPr>
+        <w:pStyle w:val="ListParagraph"/>
+        <w:numPr>
+          <w:ilvl w:val="0"/>
+          <w:numId w:val="8"/>
+        </w:numPr>
+        <w:rPr>
+          <w:b/>
+          <w:color w:val="4472C4" w:themeColor="accent1"/>
+        </w:rPr>
+      </w:pPr>
+      <w:r>
+        <w:rPr>
+          <w:b/>
+          <w:color w:val="4472C4" w:themeColor="accent1"/>
+        </w:rPr>
+        <w:t xml:space="preserve">Sniper module: High damage (One shot), </w:t>
+      </w:r>
+      <w:proofErr w:type="spellStart"/>
+      <w:r>
+        <w:rPr>
+          <w:b/>
+          <w:color w:val="4472C4" w:themeColor="accent1"/>
+        </w:rPr>
+        <w:t>Sloow</w:t>
+      </w:r>
+      <w:proofErr w:type="spellEnd"/>
+      <w:r>
+        <w:rPr>
+          <w:b/>
+          <w:color w:val="4472C4" w:themeColor="accent1"/>
+        </w:rPr>
+        <w:t xml:space="preserve"> fire rate</w:t>
+      </w:r>
+      <w:r>
+        <w:rPr>
+          <w:b/>
+          <w:color w:val="4472C4" w:themeColor="accent1"/>
+        </w:rPr>
+        <w:t>, high cost</w:t>
+      </w:r>
+    </w:p>
+    <w:p>
+      <w:pPr>
+        <w:pStyle w:val="ListParagraph"/>
+        <w:numPr>
+          <w:ilvl w:val="0"/>
+          <w:numId w:val="8"/>
+        </w:numPr>
+        <w:rPr>
+          <w:b/>
+          <w:color w:val="FF0000"/>
+        </w:rPr>
+      </w:pPr>
+      <w:r>
+        <w:rPr>
+          <w:b/>
+          <w:color w:val="FF0000"/>
+        </w:rPr>
+        <w:t>Bombing module: Medium damage, area of effect</w:t>
+      </w:r>
+      <w:r>
+        <w:rPr>
+          <w:b/>
+          <w:color w:val="FF0000"/>
+        </w:rPr>
+        <w:t>, very high cost</w:t>
       </w:r>
       <w:bookmarkStart w:id="0" w:name="_GoBack"/>
       <w:bookmarkEnd w:id="0"/>
-    </w:p>
-    <w:p>
-      <w:pPr>
-        <w:rPr>
-          <w:b/>
-        </w:rPr>
-      </w:pPr>
-      <w:r>
-        <w:rPr>
-          <w:b/>
-        </w:rPr>
-        <w:t>Enemy art</w:t>
-      </w:r>
-    </w:p>
-    <w:p>
-      <w:pPr>
-        <w:rPr>
-          <w:b/>
-        </w:rPr>
-      </w:pPr>
-      <w:r>
-        <w:rPr>
-          <w:b/>
-        </w:rPr>
-        <w:t>Sounds</w:t>
-      </w:r>
-    </w:p>
-    <w:p>
-      <w:pPr>
-        <w:rPr>
-          <w:b/>
-        </w:rPr>
-      </w:pPr>
-      <w:r>
-        <w:rPr>
-          <w:b/>
-        </w:rPr>
-        <w:t>Music</w:t>
-      </w:r>
-    </w:p>
-    <w:p>
-      <w:pPr>
-        <w:rPr>
-          <w:b/>
-        </w:rPr>
-      </w:pPr>
-      <w:r>
-        <w:rPr>
-          <w:b/>
-        </w:rPr>
-        <w:t>Progression in difficulty</w:t>
-      </w:r>
     </w:p>
     <w:sectPr>
       <w:pgSz w:w="12240" w:h="15840"/>
@@ -921,6 +1282,92 @@
 <file path=word/numbering.xml><?xml version="1.0" encoding="utf-8"?>
 <w:numbering xmlns:wpc="http://schemas.microsoft.com/office/word/2010/wordprocessingCanvas" xmlns:cx="http://schemas.microsoft.com/office/drawing/2014/chartex" xmlns:cx1="http://schemas.microsoft.com/office/drawing/2015/9/8/chartex" xmlns:cx2="http://schemas.microsoft.com/office/drawing/2015/10/21/chartex" xmlns:cx3="http://schemas.microsoft.com/office/drawing/2016/5/9/chartex" xmlns:cx4="http://schemas.microsoft.com/office/drawing/2016/5/10/chartex" xmlns:cx5="http://schemas.microsoft.com/office/drawing/2016/5/11/chartex" xmlns:cx6="http://schemas.microsoft.com/office/drawing/2016/5/12/chartex" xmlns:cx7="http://schemas.microsoft.com/office/drawing/2016/5/13/chartex" xmlns:cx8="http://schemas.microsoft.com/office/drawing/2016/5/14/chartex" xmlns:mc="http://schemas.openxmlformats.org/markup-compatibility/2006" xmlns:aink="http://schemas.microsoft.com/office/drawing/2016/ink" xmlns:am3d="http://schemas.microsoft.com/office/drawing/2017/model3d" xmlns:o="urn:schemas-microsoft-com:office:office" xmlns:r="http://schemas.openxmlformats.org/officeDocument/2006/relationships" xmlns:m="http://schemas.openxmlformats.org/officeDocument/2006/math" xmlns:v="urn:schemas-microsoft-com:vml" xmlns:wp14="http://schemas.microsoft.com/office/word/2010/wordprocessingDrawing" xmlns:wp="http://schemas.openxmlformats.org/drawingml/2006/wordprocessingDrawing" xmlns:w10="urn:schemas-microsoft-com:office:word" xmlns:w="http://schemas.openxmlformats.org/wordprocessingml/2006/main" xmlns:w14="http://schemas.microsoft.com/office/word/2010/wordml" xmlns:w15="http://schemas.microsoft.com/office/word/2012/wordml" xmlns:w16cid="http://schemas.microsoft.com/office/word/2016/wordml/cid" xmlns:w16se="http://schemas.microsoft.com/office/word/2015/wordml/symex" xmlns:wpg="http://schemas.microsoft.com/office/word/2010/wordprocessingGroup" xmlns:wpi="http://schemas.microsoft.com/office/word/2010/wordprocessingInk" xmlns:wne="http://schemas.microsoft.com/office/word/2006/wordml" xmlns:wps="http://schemas.microsoft.com/office/word/2010/wordprocessingShape" mc:Ignorable="w14 w15 w16se w16cid wp14">
   <w:abstractNum w:abstractNumId="0" w15:restartNumberingAfterBreak="0">
+    <w:nsid w:val="1F1A5433"/>
+    <w:multiLevelType w:val="hybridMultilevel"/>
+    <w:tmpl w:val="E6108990"/>
+    <w:lvl w:ilvl="0" w:tplc="0409000F">
+      <w:start w:val="1"/>
+      <w:numFmt w:val="decimal"/>
+      <w:lvlText w:val="%1."/>
+      <w:lvlJc w:val="left"/>
+      <w:pPr>
+        <w:ind w:left="720" w:hanging="360"/>
+      </w:pPr>
+    </w:lvl>
+    <w:lvl w:ilvl="1" w:tplc="04090019" w:tentative="1">
+      <w:start w:val="1"/>
+      <w:numFmt w:val="lowerLetter"/>
+      <w:lvlText w:val="%2."/>
+      <w:lvlJc w:val="left"/>
+      <w:pPr>
+        <w:ind w:left="1440" w:hanging="360"/>
+      </w:pPr>
+    </w:lvl>
+    <w:lvl w:ilvl="2" w:tplc="0409001B" w:tentative="1">
+      <w:start w:val="1"/>
+      <w:numFmt w:val="lowerRoman"/>
+      <w:lvlText w:val="%3."/>
+      <w:lvlJc w:val="right"/>
+      <w:pPr>
+        <w:ind w:left="2160" w:hanging="180"/>
+      </w:pPr>
+    </w:lvl>
+    <w:lvl w:ilvl="3" w:tplc="0409000F" w:tentative="1">
+      <w:start w:val="1"/>
+      <w:numFmt w:val="decimal"/>
+      <w:lvlText w:val="%4."/>
+      <w:lvlJc w:val="left"/>
+      <w:pPr>
+        <w:ind w:left="2880" w:hanging="360"/>
+      </w:pPr>
+    </w:lvl>
+    <w:lvl w:ilvl="4" w:tplc="04090019" w:tentative="1">
+      <w:start w:val="1"/>
+      <w:numFmt w:val="lowerLetter"/>
+      <w:lvlText w:val="%5."/>
+      <w:lvlJc w:val="left"/>
+      <w:pPr>
+        <w:ind w:left="3600" w:hanging="360"/>
+      </w:pPr>
+    </w:lvl>
+    <w:lvl w:ilvl="5" w:tplc="0409001B" w:tentative="1">
+      <w:start w:val="1"/>
+      <w:numFmt w:val="lowerRoman"/>
+      <w:lvlText w:val="%6."/>
+      <w:lvlJc w:val="right"/>
+      <w:pPr>
+        <w:ind w:left="4320" w:hanging="180"/>
+      </w:pPr>
+    </w:lvl>
+    <w:lvl w:ilvl="6" w:tplc="0409000F" w:tentative="1">
+      <w:start w:val="1"/>
+      <w:numFmt w:val="decimal"/>
+      <w:lvlText w:val="%7."/>
+      <w:lvlJc w:val="left"/>
+      <w:pPr>
+        <w:ind w:left="5040" w:hanging="360"/>
+      </w:pPr>
+    </w:lvl>
+    <w:lvl w:ilvl="7" w:tplc="04090019" w:tentative="1">
+      <w:start w:val="1"/>
+      <w:numFmt w:val="lowerLetter"/>
+      <w:lvlText w:val="%8."/>
+      <w:lvlJc w:val="left"/>
+      <w:pPr>
+        <w:ind w:left="5760" w:hanging="360"/>
+      </w:pPr>
+    </w:lvl>
+    <w:lvl w:ilvl="8" w:tplc="0409001B" w:tentative="1">
+      <w:start w:val="1"/>
+      <w:numFmt w:val="lowerRoman"/>
+      <w:lvlText w:val="%9."/>
+      <w:lvlJc w:val="right"/>
+      <w:pPr>
+        <w:ind w:left="6480" w:hanging="180"/>
+      </w:pPr>
+    </w:lvl>
+  </w:abstractNum>
+  <w:abstractNum w:abstractNumId="1" w15:restartNumberingAfterBreak="0">
     <w:nsid w:val="2C93369F"/>
     <w:multiLevelType w:val="hybridMultilevel"/>
     <w:tmpl w:val="C6BEF8E8"/>
@@ -1033,7 +1480,7 @@
       </w:rPr>
     </w:lvl>
   </w:abstractNum>
-  <w:abstractNum w:abstractNumId="1" w15:restartNumberingAfterBreak="0">
+  <w:abstractNum w:abstractNumId="2" w15:restartNumberingAfterBreak="0">
     <w:nsid w:val="343D383F"/>
     <w:multiLevelType w:val="hybridMultilevel"/>
     <w:tmpl w:val="39BA156A"/>
@@ -1146,7 +1593,7 @@
       </w:rPr>
     </w:lvl>
   </w:abstractNum>
-  <w:abstractNum w:abstractNumId="2" w15:restartNumberingAfterBreak="0">
+  <w:abstractNum w:abstractNumId="3" w15:restartNumberingAfterBreak="0">
     <w:nsid w:val="35217338"/>
     <w:multiLevelType w:val="hybridMultilevel"/>
     <w:tmpl w:val="00507F28"/>
@@ -1259,10 +1706,10 @@
       </w:rPr>
     </w:lvl>
   </w:abstractNum>
-  <w:abstractNum w:abstractNumId="3" w15:restartNumberingAfterBreak="0">
+  <w:abstractNum w:abstractNumId="4" w15:restartNumberingAfterBreak="0">
     <w:nsid w:val="41801121"/>
     <w:multiLevelType w:val="hybridMultilevel"/>
-    <w:tmpl w:val="C6AAECF4"/>
+    <w:tmpl w:val="77184218"/>
     <w:lvl w:ilvl="0" w:tplc="04090001">
       <w:start w:val="1"/>
       <w:numFmt w:val="bullet"/>
@@ -1372,7 +1819,7 @@
       </w:rPr>
     </w:lvl>
   </w:abstractNum>
-  <w:abstractNum w:abstractNumId="4" w15:restartNumberingAfterBreak="0">
+  <w:abstractNum w:abstractNumId="5" w15:restartNumberingAfterBreak="0">
     <w:nsid w:val="49C85212"/>
     <w:multiLevelType w:val="hybridMultilevel"/>
     <w:tmpl w:val="AEFCAF5E"/>
@@ -1485,7 +1932,7 @@
       </w:rPr>
     </w:lvl>
   </w:abstractNum>
-  <w:abstractNum w:abstractNumId="5" w15:restartNumberingAfterBreak="0">
+  <w:abstractNum w:abstractNumId="6" w15:restartNumberingAfterBreak="0">
     <w:nsid w:val="5C527323"/>
     <w:multiLevelType w:val="hybridMultilevel"/>
     <w:tmpl w:val="BFAEE89E"/>
@@ -1598,7 +2045,7 @@
       </w:rPr>
     </w:lvl>
   </w:abstractNum>
-  <w:abstractNum w:abstractNumId="6" w15:restartNumberingAfterBreak="0">
+  <w:abstractNum w:abstractNumId="7" w15:restartNumberingAfterBreak="0">
     <w:nsid w:val="6ACC5E8D"/>
     <w:multiLevelType w:val="hybridMultilevel"/>
     <w:tmpl w:val="CA080FB4"/>
@@ -1711,7 +2158,7 @@
       </w:rPr>
     </w:lvl>
   </w:abstractNum>
-  <w:abstractNum w:abstractNumId="7" w15:restartNumberingAfterBreak="0">
+  <w:abstractNum w:abstractNumId="8" w15:restartNumberingAfterBreak="0">
     <w:nsid w:val="7ED46003"/>
     <w:multiLevelType w:val="hybridMultilevel"/>
     <w:tmpl w:val="2BDE42AE"/>
@@ -1825,28 +2272,31 @@
     </w:lvl>
   </w:abstractNum>
   <w:num w:numId="1">
+    <w:abstractNumId w:val="2"/>
+  </w:num>
+  <w:num w:numId="2">
+    <w:abstractNumId w:val="3"/>
+  </w:num>
+  <w:num w:numId="3">
+    <w:abstractNumId w:val="5"/>
+  </w:num>
+  <w:num w:numId="4">
+    <w:abstractNumId w:val="7"/>
+  </w:num>
+  <w:num w:numId="5">
+    <w:abstractNumId w:val="8"/>
+  </w:num>
+  <w:num w:numId="6">
+    <w:abstractNumId w:val="6"/>
+  </w:num>
+  <w:num w:numId="7">
     <w:abstractNumId w:val="1"/>
   </w:num>
-  <w:num w:numId="2">
-    <w:abstractNumId w:val="2"/>
-  </w:num>
-  <w:num w:numId="3">
+  <w:num w:numId="8">
     <w:abstractNumId w:val="4"/>
   </w:num>
-  <w:num w:numId="4">
-    <w:abstractNumId w:val="6"/>
-  </w:num>
-  <w:num w:numId="5">
-    <w:abstractNumId w:val="7"/>
-  </w:num>
-  <w:num w:numId="6">
-    <w:abstractNumId w:val="5"/>
-  </w:num>
-  <w:num w:numId="7">
+  <w:num w:numId="9">
     <w:abstractNumId w:val="0"/>
-  </w:num>
-  <w:num w:numId="8">
-    <w:abstractNumId w:val="3"/>
   </w:num>
 </w:numbering>
 </file>
@@ -2655,7 +3105,7 @@
 </file>
 
 <file path=customXml/itemProps1.xml><?xml version="1.0" encoding="utf-8"?>
-<ds:datastoreItem xmlns:ds="http://schemas.openxmlformats.org/officeDocument/2006/customXml" ds:itemID="{17936B26-C7A2-4A05-8878-9593667C76EB}">
+<ds:datastoreItem xmlns:ds="http://schemas.openxmlformats.org/officeDocument/2006/customXml" ds:itemID="{0E73C8A4-231D-4409-93C6-31B35FFB911A}">
   <ds:schemaRefs>
     <ds:schemaRef ds:uri="http://schemas.openxmlformats.org/officeDocument/2006/bibliography"/>
   </ds:schemaRefs>

</xml_diff>

<commit_message>
Just about got it all done, close one
</commit_message>
<xml_diff>
--- a/Idea document.docx
+++ b/Idea document.docx
@@ -1266,8 +1266,335 @@
         </w:rPr>
         <w:t>, very high cost</w:t>
       </w:r>
+    </w:p>
+    <w:p>
+      <w:pPr>
+        <w:rPr>
+          <w:b/>
+          <w:color w:val="FF0000"/>
+        </w:rPr>
+      </w:pPr>
+    </w:p>
+    <w:p>
+      <w:pPr>
+        <w:rPr>
+          <w:b/>
+          <w:color w:val="FF0000"/>
+        </w:rPr>
+      </w:pPr>
+    </w:p>
+    <w:p>
+      <w:pPr>
+        <w:rPr>
+          <w:b/>
+          <w:color w:val="FF0000"/>
+        </w:rPr>
+      </w:pPr>
+      <w:proofErr w:type="spellStart"/>
+      <w:r>
+        <w:rPr>
+          <w:b/>
+          <w:color w:val="FF0000"/>
+        </w:rPr>
+        <w:t>Todo</w:t>
+      </w:r>
+      <w:proofErr w:type="spellEnd"/>
+      <w:r>
+        <w:rPr>
+          <w:b/>
+          <w:color w:val="FF0000"/>
+        </w:rPr>
+        <w:t>:</w:t>
+      </w:r>
+    </w:p>
+    <w:p>
+      <w:pPr>
+        <w:pStyle w:val="ListParagraph"/>
+        <w:numPr>
+          <w:ilvl w:val="0"/>
+          <w:numId w:val="10"/>
+        </w:numPr>
+        <w:rPr>
+          <w:b/>
+          <w:color w:val="FF0000"/>
+        </w:rPr>
+      </w:pPr>
+      <w:r>
+        <w:rPr>
+          <w:b/>
+          <w:color w:val="FF0000"/>
+        </w:rPr>
+        <w:t>Balancing</w:t>
+      </w:r>
+    </w:p>
+    <w:p>
+      <w:pPr>
+        <w:pStyle w:val="ListParagraph"/>
+        <w:numPr>
+          <w:ilvl w:val="0"/>
+          <w:numId w:val="10"/>
+        </w:numPr>
+        <w:rPr>
+          <w:b/>
+          <w:color w:val="4472C4" w:themeColor="accent1"/>
+        </w:rPr>
+      </w:pPr>
+      <w:r>
+        <w:rPr>
+          <w:b/>
+          <w:color w:val="70AD47" w:themeColor="accent6"/>
+        </w:rPr>
+        <w:t>Machine gun animation</w:t>
+      </w:r>
+    </w:p>
+    <w:p>
+      <w:pPr>
+        <w:pStyle w:val="ListParagraph"/>
+        <w:numPr>
+          <w:ilvl w:val="0"/>
+          <w:numId w:val="10"/>
+        </w:numPr>
+        <w:rPr>
+          <w:b/>
+          <w:color w:val="70AD47" w:themeColor="accent6"/>
+        </w:rPr>
+      </w:pPr>
+      <w:proofErr w:type="spellStart"/>
+      <w:r>
+        <w:rPr>
+          <w:b/>
+          <w:color w:val="70AD47" w:themeColor="accent6"/>
+        </w:rPr>
+        <w:t>Bulletspawn</w:t>
+      </w:r>
+      <w:proofErr w:type="spellEnd"/>
+      <w:r>
+        <w:rPr>
+          <w:b/>
+          <w:color w:val="70AD47" w:themeColor="accent6"/>
+        </w:rPr>
+        <w:t xml:space="preserve"> particles</w:t>
+      </w:r>
+    </w:p>
+    <w:p>
+      <w:pPr>
+        <w:pStyle w:val="ListParagraph"/>
+        <w:numPr>
+          <w:ilvl w:val="0"/>
+          <w:numId w:val="10"/>
+        </w:numPr>
+        <w:rPr>
+          <w:b/>
+          <w:color w:val="70AD47" w:themeColor="accent6"/>
+        </w:rPr>
+      </w:pPr>
+      <w:r>
+        <w:rPr>
+          <w:b/>
+          <w:color w:val="70AD47" w:themeColor="accent6"/>
+        </w:rPr>
+        <w:t>Hospital heal particles</w:t>
+      </w:r>
+    </w:p>
+    <w:p>
+      <w:pPr>
+        <w:pStyle w:val="ListParagraph"/>
+        <w:numPr>
+          <w:ilvl w:val="0"/>
+          <w:numId w:val="10"/>
+        </w:numPr>
+        <w:rPr>
+          <w:b/>
+          <w:color w:val="ED7D31" w:themeColor="accent2"/>
+        </w:rPr>
+      </w:pPr>
+      <w:r>
+        <w:rPr>
+          <w:b/>
+          <w:color w:val="ED7D31" w:themeColor="accent2"/>
+        </w:rPr>
+        <w:t>Money animation</w:t>
+      </w:r>
+    </w:p>
+    <w:p>
+      <w:pPr>
+        <w:pStyle w:val="ListParagraph"/>
+        <w:numPr>
+          <w:ilvl w:val="0"/>
+          <w:numId w:val="10"/>
+        </w:numPr>
+        <w:rPr>
+          <w:b/>
+          <w:color w:val="70AD47" w:themeColor="accent6"/>
+        </w:rPr>
+      </w:pPr>
+      <w:r>
+        <w:rPr>
+          <w:b/>
+          <w:color w:val="70AD47" w:themeColor="accent6"/>
+        </w:rPr>
+        <w:t>Enemy running animation</w:t>
+      </w:r>
+    </w:p>
+    <w:p>
+      <w:pPr>
+        <w:pStyle w:val="ListParagraph"/>
+        <w:numPr>
+          <w:ilvl w:val="0"/>
+          <w:numId w:val="10"/>
+        </w:numPr>
+        <w:rPr>
+          <w:b/>
+          <w:color w:val="70AD47" w:themeColor="accent6"/>
+        </w:rPr>
+      </w:pPr>
+      <w:r>
+        <w:rPr>
+          <w:b/>
+          <w:color w:val="70AD47" w:themeColor="accent6"/>
+        </w:rPr>
+        <w:t>Take damage particles</w:t>
+      </w:r>
+    </w:p>
+    <w:p>
+      <w:pPr>
+        <w:pStyle w:val="ListParagraph"/>
+        <w:numPr>
+          <w:ilvl w:val="0"/>
+          <w:numId w:val="10"/>
+        </w:numPr>
+        <w:rPr>
+          <w:b/>
+          <w:color w:val="4472C4" w:themeColor="accent1"/>
+        </w:rPr>
+      </w:pPr>
+      <w:r>
+        <w:rPr>
+          <w:b/>
+          <w:color w:val="4472C4" w:themeColor="accent1"/>
+        </w:rPr>
+        <w:t xml:space="preserve">Hospital does not </w:t>
+      </w:r>
+      <w:proofErr w:type="spellStart"/>
+      <w:r>
+        <w:rPr>
+          <w:b/>
+          <w:color w:val="4472C4" w:themeColor="accent1"/>
+        </w:rPr>
+        <w:t>despawn</w:t>
+      </w:r>
+      <w:proofErr w:type="spellEnd"/>
+    </w:p>
+    <w:p>
+      <w:pPr>
+        <w:pStyle w:val="ListParagraph"/>
+        <w:numPr>
+          <w:ilvl w:val="0"/>
+          <w:numId w:val="10"/>
+        </w:numPr>
+        <w:rPr>
+          <w:b/>
+          <w:color w:val="4472C4" w:themeColor="accent1"/>
+        </w:rPr>
+      </w:pPr>
+      <w:proofErr w:type="spellStart"/>
+      <w:r>
+        <w:rPr>
+          <w:b/>
+          <w:color w:val="4472C4" w:themeColor="accent1"/>
+        </w:rPr>
+        <w:t>Screenshake</w:t>
+      </w:r>
+      <w:proofErr w:type="spellEnd"/>
+    </w:p>
+    <w:p>
+      <w:pPr>
+        <w:pStyle w:val="ListParagraph"/>
+        <w:numPr>
+          <w:ilvl w:val="0"/>
+          <w:numId w:val="10"/>
+        </w:numPr>
+        <w:rPr>
+          <w:b/>
+          <w:color w:val="4472C4" w:themeColor="accent1"/>
+        </w:rPr>
+      </w:pPr>
+      <w:r>
+        <w:rPr>
+          <w:b/>
+          <w:color w:val="4472C4" w:themeColor="accent1"/>
+        </w:rPr>
+        <w:t>Sound</w:t>
+      </w:r>
+    </w:p>
+    <w:p>
+      <w:pPr>
+        <w:pStyle w:val="ListParagraph"/>
+        <w:numPr>
+          <w:ilvl w:val="0"/>
+          <w:numId w:val="10"/>
+        </w:numPr>
+        <w:rPr>
+          <w:b/>
+          <w:color w:val="4472C4" w:themeColor="accent1"/>
+        </w:rPr>
+      </w:pPr>
+      <w:r>
+        <w:rPr>
+          <w:b/>
+          <w:color w:val="4472C4" w:themeColor="accent1"/>
+        </w:rPr>
+        <w:t>Music</w:t>
+      </w:r>
+    </w:p>
+    <w:p>
+      <w:pPr>
+        <w:pStyle w:val="ListParagraph"/>
+        <w:numPr>
+          <w:ilvl w:val="0"/>
+          <w:numId w:val="10"/>
+        </w:numPr>
+        <w:rPr>
+          <w:b/>
+          <w:color w:val="4472C4" w:themeColor="accent1"/>
+        </w:rPr>
+      </w:pPr>
+      <w:r>
+        <w:rPr>
+          <w:b/>
+          <w:color w:val="4472C4" w:themeColor="accent1"/>
+        </w:rPr>
+        <w:t xml:space="preserve">Deselect </w:t>
+      </w:r>
+      <w:r>
+        <w:rPr>
+          <w:b/>
+          <w:color w:val="4472C4" w:themeColor="accent1"/>
+        </w:rPr>
+        <w:t>module</w:t>
+      </w:r>
       <w:bookmarkStart w:id="0" w:name="_GoBack"/>
       <w:bookmarkEnd w:id="0"/>
+    </w:p>
+    <w:p>
+      <w:pPr>
+        <w:pStyle w:val="ListParagraph"/>
+        <w:numPr>
+          <w:ilvl w:val="0"/>
+          <w:numId w:val="10"/>
+        </w:numPr>
+        <w:rPr>
+          <w:b/>
+          <w:color w:val="4472C4" w:themeColor="accent1"/>
+        </w:rPr>
+      </w:pPr>
+      <w:r>
+        <w:rPr>
+          <w:b/>
+          <w:color w:val="4472C4" w:themeColor="accent1"/>
+        </w:rPr>
+        <w:t>Smart sniper shots</w:t>
+      </w:r>
     </w:p>
     <w:sectPr>
       <w:pgSz w:w="12240" w:h="15840"/>
@@ -2046,6 +2373,119 @@
     </w:lvl>
   </w:abstractNum>
   <w:abstractNum w:abstractNumId="7" w15:restartNumberingAfterBreak="0">
+    <w:nsid w:val="63AB52D6"/>
+    <w:multiLevelType w:val="hybridMultilevel"/>
+    <w:tmpl w:val="4896289A"/>
+    <w:lvl w:ilvl="0" w:tplc="04090001">
+      <w:start w:val="1"/>
+      <w:numFmt w:val="bullet"/>
+      <w:lvlText w:val=""/>
+      <w:lvlJc w:val="left"/>
+      <w:pPr>
+        <w:ind w:left="720" w:hanging="360"/>
+      </w:pPr>
+      <w:rPr>
+        <w:rFonts w:ascii="Symbol" w:hAnsi="Symbol" w:hint="default"/>
+      </w:rPr>
+    </w:lvl>
+    <w:lvl w:ilvl="1" w:tplc="04090003" w:tentative="1">
+      <w:start w:val="1"/>
+      <w:numFmt w:val="bullet"/>
+      <w:lvlText w:val="o"/>
+      <w:lvlJc w:val="left"/>
+      <w:pPr>
+        <w:ind w:left="1440" w:hanging="360"/>
+      </w:pPr>
+      <w:rPr>
+        <w:rFonts w:ascii="Courier New" w:hAnsi="Courier New" w:cs="Courier New" w:hint="default"/>
+      </w:rPr>
+    </w:lvl>
+    <w:lvl w:ilvl="2" w:tplc="04090005" w:tentative="1">
+      <w:start w:val="1"/>
+      <w:numFmt w:val="bullet"/>
+      <w:lvlText w:val=""/>
+      <w:lvlJc w:val="left"/>
+      <w:pPr>
+        <w:ind w:left="2160" w:hanging="360"/>
+      </w:pPr>
+      <w:rPr>
+        <w:rFonts w:ascii="Wingdings" w:hAnsi="Wingdings" w:hint="default"/>
+      </w:rPr>
+    </w:lvl>
+    <w:lvl w:ilvl="3" w:tplc="04090001" w:tentative="1">
+      <w:start w:val="1"/>
+      <w:numFmt w:val="bullet"/>
+      <w:lvlText w:val=""/>
+      <w:lvlJc w:val="left"/>
+      <w:pPr>
+        <w:ind w:left="2880" w:hanging="360"/>
+      </w:pPr>
+      <w:rPr>
+        <w:rFonts w:ascii="Symbol" w:hAnsi="Symbol" w:hint="default"/>
+      </w:rPr>
+    </w:lvl>
+    <w:lvl w:ilvl="4" w:tplc="04090003" w:tentative="1">
+      <w:start w:val="1"/>
+      <w:numFmt w:val="bullet"/>
+      <w:lvlText w:val="o"/>
+      <w:lvlJc w:val="left"/>
+      <w:pPr>
+        <w:ind w:left="3600" w:hanging="360"/>
+      </w:pPr>
+      <w:rPr>
+        <w:rFonts w:ascii="Courier New" w:hAnsi="Courier New" w:cs="Courier New" w:hint="default"/>
+      </w:rPr>
+    </w:lvl>
+    <w:lvl w:ilvl="5" w:tplc="04090005" w:tentative="1">
+      <w:start w:val="1"/>
+      <w:numFmt w:val="bullet"/>
+      <w:lvlText w:val=""/>
+      <w:lvlJc w:val="left"/>
+      <w:pPr>
+        <w:ind w:left="4320" w:hanging="360"/>
+      </w:pPr>
+      <w:rPr>
+        <w:rFonts w:ascii="Wingdings" w:hAnsi="Wingdings" w:hint="default"/>
+      </w:rPr>
+    </w:lvl>
+    <w:lvl w:ilvl="6" w:tplc="04090001" w:tentative="1">
+      <w:start w:val="1"/>
+      <w:numFmt w:val="bullet"/>
+      <w:lvlText w:val=""/>
+      <w:lvlJc w:val="left"/>
+      <w:pPr>
+        <w:ind w:left="5040" w:hanging="360"/>
+      </w:pPr>
+      <w:rPr>
+        <w:rFonts w:ascii="Symbol" w:hAnsi="Symbol" w:hint="default"/>
+      </w:rPr>
+    </w:lvl>
+    <w:lvl w:ilvl="7" w:tplc="04090003" w:tentative="1">
+      <w:start w:val="1"/>
+      <w:numFmt w:val="bullet"/>
+      <w:lvlText w:val="o"/>
+      <w:lvlJc w:val="left"/>
+      <w:pPr>
+        <w:ind w:left="5760" w:hanging="360"/>
+      </w:pPr>
+      <w:rPr>
+        <w:rFonts w:ascii="Courier New" w:hAnsi="Courier New" w:cs="Courier New" w:hint="default"/>
+      </w:rPr>
+    </w:lvl>
+    <w:lvl w:ilvl="8" w:tplc="04090005" w:tentative="1">
+      <w:start w:val="1"/>
+      <w:numFmt w:val="bullet"/>
+      <w:lvlText w:val=""/>
+      <w:lvlJc w:val="left"/>
+      <w:pPr>
+        <w:ind w:left="6480" w:hanging="360"/>
+      </w:pPr>
+      <w:rPr>
+        <w:rFonts w:ascii="Wingdings" w:hAnsi="Wingdings" w:hint="default"/>
+      </w:rPr>
+    </w:lvl>
+  </w:abstractNum>
+  <w:abstractNum w:abstractNumId="8" w15:restartNumberingAfterBreak="0">
     <w:nsid w:val="6ACC5E8D"/>
     <w:multiLevelType w:val="hybridMultilevel"/>
     <w:tmpl w:val="CA080FB4"/>
@@ -2158,7 +2598,7 @@
       </w:rPr>
     </w:lvl>
   </w:abstractNum>
-  <w:abstractNum w:abstractNumId="8" w15:restartNumberingAfterBreak="0">
+  <w:abstractNum w:abstractNumId="9" w15:restartNumberingAfterBreak="0">
     <w:nsid w:val="7ED46003"/>
     <w:multiLevelType w:val="hybridMultilevel"/>
     <w:tmpl w:val="2BDE42AE"/>
@@ -2281,10 +2721,10 @@
     <w:abstractNumId w:val="5"/>
   </w:num>
   <w:num w:numId="4">
-    <w:abstractNumId w:val="7"/>
+    <w:abstractNumId w:val="8"/>
   </w:num>
   <w:num w:numId="5">
-    <w:abstractNumId w:val="8"/>
+    <w:abstractNumId w:val="9"/>
   </w:num>
   <w:num w:numId="6">
     <w:abstractNumId w:val="6"/>
@@ -2297,6 +2737,9 @@
   </w:num>
   <w:num w:numId="9">
     <w:abstractNumId w:val="0"/>
+  </w:num>
+  <w:num w:numId="10">
+    <w:abstractNumId w:val="7"/>
   </w:num>
 </w:numbering>
 </file>
@@ -3105,7 +3548,7 @@
 </file>
 
 <file path=customXml/itemProps1.xml><?xml version="1.0" encoding="utf-8"?>
-<ds:datastoreItem xmlns:ds="http://schemas.openxmlformats.org/officeDocument/2006/customXml" ds:itemID="{0E73C8A4-231D-4409-93C6-31B35FFB911A}">
+<ds:datastoreItem xmlns:ds="http://schemas.openxmlformats.org/officeDocument/2006/customXml" ds:itemID="{92E98188-6504-4469-AADA-63336EA85A4C}">
   <ds:schemaRefs>
     <ds:schemaRef ds:uri="http://schemas.openxmlformats.org/officeDocument/2006/bibliography"/>
   </ds:schemaRefs>

</xml_diff>